<commit_message>
Updated homework 2 solutions
</commit_message>
<xml_diff>
--- a/Homework/Homework - 2/Homework - 2 - Solution.docx
+++ b/Homework/Homework - 2/Homework - 2 - Solution.docx
@@ -112,6 +112,7 @@
         </w:rPr>
         <w:t xml:space="preserve"> </w:t>
       </w:r>
+      <w:proofErr w:type="spellStart"/>
       <w:r>
         <w:rPr>
           <w:rFonts w:ascii="Arial" w:hAnsi="Arial" w:cs="Arial"/>
@@ -120,6 +121,7 @@
         </w:rPr>
         <w:t>iamibi</w:t>
       </w:r>
+      <w:proofErr w:type="spellEnd"/>
     </w:p>
     <w:p>
       <w:pPr>
@@ -197,7 +199,15 @@
     </w:p>
     <w:p>
       <w:r>
-        <w:t>The following example demonstrates how ASLR can be bypassed. The program is written in C programming language and the exploit script is written in perl language. The Operating system is Linux 32-bit with little-endian architecture.</w:t>
+        <w:t xml:space="preserve">The following example demonstrates how ASLR can be bypassed. The program is written in C programming language and the exploit script is written in </w:t>
+      </w:r>
+      <w:proofErr w:type="spellStart"/>
+      <w:r>
+        <w:t>perl</w:t>
+      </w:r>
+      <w:proofErr w:type="spellEnd"/>
+      <w:r>
+        <w:t xml:space="preserve"> language. The Operating system is Linux 32-bit with little-endian architecture.</w:t>
       </w:r>
     </w:p>
     <w:p>
@@ -251,10 +261,42 @@
     <w:p>
       <w:r>
         <w:lastRenderedPageBreak/>
-        <w:t>As it can be seen from the above program, the ASLR is currently ON and we were still able to exploit the program with exit(0) function call. This exploit is based on the concept of Ret2ESP where we find the address of “jmp *%esp” and use that in our exploit script.</w:t>
-      </w:r>
-      <w:r>
-        <w:t xml:space="preserve"> The exploit mainly comprises of a return address, padding – to fill up the buffer and shell code which in our case is of exit(0) function call.</w:t>
+        <w:t xml:space="preserve">As it can be seen from the above program, the ASLR is currently ON and we were still able to exploit the program with </w:t>
+      </w:r>
+      <w:proofErr w:type="gramStart"/>
+      <w:r>
+        <w:t>exit(</w:t>
+      </w:r>
+      <w:proofErr w:type="gramEnd"/>
+      <w:r>
+        <w:t>0) function call. This exploit is based on the concept of Ret2ESP where we find the address of “</w:t>
+      </w:r>
+      <w:proofErr w:type="spellStart"/>
+      <w:r>
+        <w:t>jmp</w:t>
+      </w:r>
+      <w:proofErr w:type="spellEnd"/>
+      <w:r>
+        <w:t xml:space="preserve"> *%</w:t>
+      </w:r>
+      <w:proofErr w:type="spellStart"/>
+      <w:r>
+        <w:t>esp</w:t>
+      </w:r>
+      <w:proofErr w:type="spellEnd"/>
+      <w:r>
+        <w:t>” and use that in our exploit script.</w:t>
+      </w:r>
+      <w:r>
+        <w:t xml:space="preserve"> The exploit mainly comprises of a return address, padding – to fill up the buffer and shell code which in our case is of </w:t>
+      </w:r>
+      <w:proofErr w:type="gramStart"/>
+      <w:r>
+        <w:t>exit(</w:t>
+      </w:r>
+      <w:proofErr w:type="gramEnd"/>
+      <w:r>
+        <w:t>0) function call.</w:t>
       </w:r>
     </w:p>
     <w:p/>
@@ -267,6 +309,55 @@
       <w:r>
         <w:t xml:space="preserve">A. </w:t>
       </w:r>
+      <w:r>
+        <w:t>Executable Stack Protection was developed as part of GCC version 3.2-7. Also known as Stack Guard, it introduces a small value called canary in between the stack-based variables (buffers) and the function return address. When a stack smashing or overflow happens, the canary is overwritten. When the function call returns, the canary value is checked and verified if it has changed or not. If the value has changed, the program is terminated immediately.</w:t>
+      </w:r>
+    </w:p>
+    <w:p>
+      <w:r>
+        <w:t xml:space="preserve">There are three broad types of attacks possible to circumvent ESP. They are return to </w:t>
+      </w:r>
+      <w:proofErr w:type="spellStart"/>
+      <w:r>
+        <w:t>libc</w:t>
+      </w:r>
+      <w:proofErr w:type="spellEnd"/>
+      <w:r>
+        <w:t>, return-oriented programming techniques like Ret2Pop and Just-in-Time spraying (JIT)</w:t>
+      </w:r>
+      <w:r>
+        <w:t>.</w:t>
+      </w:r>
+    </w:p>
+    <w:p>
+      <w:r>
+        <w:t xml:space="preserve">Return to </w:t>
+      </w:r>
+      <w:proofErr w:type="spellStart"/>
+      <w:r>
+        <w:t>libc</w:t>
+      </w:r>
+      <w:proofErr w:type="spellEnd"/>
+      <w:r>
+        <w:t xml:space="preserve"> </w:t>
+      </w:r>
+      <w:r>
+        <w:t xml:space="preserve">requires the memory address of “system” function call from </w:t>
+      </w:r>
+      <w:proofErr w:type="spellStart"/>
+      <w:r>
+        <w:t>libc</w:t>
+      </w:r>
+      <w:proofErr w:type="spellEnd"/>
+      <w:r>
+        <w:t xml:space="preserve">. For that, </w:t>
+      </w:r>
+      <w:r>
+        <w:t xml:space="preserve">the program needs to be opened in GDB and we get the address of the system function call by setting a breakpoint anywhere in the program. </w:t>
+      </w:r>
+      <w:r>
+        <w:t>After that, we will add this address in our exploit script along with NOP and the program to execute.</w:t>
+      </w:r>
     </w:p>
     <w:p/>
     <w:p>
@@ -276,6 +367,14 @@
     </w:p>
     <w:p>
       <w:r>
+        <w:t>A.</w:t>
+      </w:r>
+      <w:r>
+        <w:t xml:space="preserve"> </w:t>
+      </w:r>
+    </w:p>
+    <w:p>
+      <w:r>
         <w:t>4. Given the network diagram below – develop a threat model diagram and an attack surface analysis for this system detailing the following information (20 points):</w:t>
       </w:r>
     </w:p>
@@ -292,16 +391,34 @@
         <w:ind w:left="720"/>
       </w:pPr>
       <w:r>
-        <w:t>b. For the web server in particular, develop a “back-of-the-envelope” attack surface from both an internal network perspective as well as an external network perspective using the following information:</w:t>
+        <w:t xml:space="preserve">b. For the web </w:t>
+      </w:r>
+      <w:proofErr w:type="gramStart"/>
+      <w:r>
+        <w:t>server in particular, develop</w:t>
+      </w:r>
+      <w:proofErr w:type="gramEnd"/>
+      <w:r>
+        <w:t xml:space="preserve"> a “back-of-the-envelope” attack surface from both an internal network perspective as well as an external network perspective using the following information:</w:t>
       </w:r>
     </w:p>
     <w:p>
       <w:pPr>
         <w:ind w:left="720" w:firstLine="720"/>
       </w:pPr>
-      <w:r>
-        <w:t>i. open ports: 22, 111, 80, 443, 8080;</w:t>
-      </w:r>
+      <w:proofErr w:type="spellStart"/>
+      <w:r>
+        <w:t>i</w:t>
+      </w:r>
+      <w:proofErr w:type="spellEnd"/>
+      <w:r>
+        <w:t xml:space="preserve">. open ports: 22, 111, 80, 443, </w:t>
+      </w:r>
+      <w:proofErr w:type="gramStart"/>
+      <w:r>
+        <w:t>8080;</w:t>
+      </w:r>
+      <w:proofErr w:type="gramEnd"/>
     </w:p>
     <w:p>
       <w:pPr>
@@ -316,7 +433,15 @@
         <w:ind w:left="1440" w:firstLine="720"/>
       </w:pPr>
       <w:r>
-        <w:t>1. SSHd (TCP/22)</w:t>
+        <w:t xml:space="preserve">1. </w:t>
+      </w:r>
+      <w:proofErr w:type="spellStart"/>
+      <w:r>
+        <w:t>SSHd</w:t>
+      </w:r>
+      <w:proofErr w:type="spellEnd"/>
+      <w:r>
+        <w:t xml:space="preserve"> (TCP/22)</w:t>
       </w:r>
     </w:p>
     <w:p>
@@ -340,7 +465,15 @@
         <w:ind w:left="2160"/>
       </w:pPr>
       <w:r>
-        <w:t>4. Rpcbind (TCP/111)</w:t>
+        <w:t xml:space="preserve">4. </w:t>
+      </w:r>
+      <w:proofErr w:type="spellStart"/>
+      <w:r>
+        <w:t>Rpcbind</w:t>
+      </w:r>
+      <w:proofErr w:type="spellEnd"/>
+      <w:r>
+        <w:t xml:space="preserve"> (TCP/111)</w:t>
       </w:r>
     </w:p>
     <w:p>
@@ -348,6 +481,7 @@
         <w:ind w:left="2160"/>
       </w:pPr>
       <w:r>
+        <w:lastRenderedPageBreak/>
         <w:t>5. Apache (TCP/80, TCP/443)</w:t>
       </w:r>
     </w:p>
@@ -372,7 +506,15 @@
         <w:ind w:left="1440" w:firstLine="720"/>
       </w:pPr>
       <w:r>
-        <w:t>8. Webmin (TCP/10000) – accessible from Management server only</w:t>
+        <w:t xml:space="preserve">8. </w:t>
+      </w:r>
+      <w:proofErr w:type="spellStart"/>
+      <w:r>
+        <w:t>Webmin</w:t>
+      </w:r>
+      <w:proofErr w:type="spellEnd"/>
+      <w:r>
+        <w:t xml:space="preserve"> (TCP/10000) – accessible from Management server only</w:t>
       </w:r>
     </w:p>
     <w:p>
@@ -401,7 +543,55 @@
     </w:p>
     <w:p>
       <w:r>
-        <w:lastRenderedPageBreak/>
+        <w:t xml:space="preserve">A. </w:t>
+      </w:r>
+      <w:r>
+        <w:t>DREAD scoring system is:</w:t>
+      </w:r>
+    </w:p>
+    <w:p>
+      <w:pPr>
+        <w:ind w:left="720"/>
+      </w:pPr>
+      <w:r>
+        <w:t>- Damage Potential: How bad can an attack be?</w:t>
+      </w:r>
+    </w:p>
+    <w:p>
+      <w:pPr>
+        <w:ind w:left="720"/>
+      </w:pPr>
+      <w:r>
+        <w:t>- Reproducibility: How easy it is to reproduce the attack?</w:t>
+      </w:r>
+    </w:p>
+    <w:p>
+      <w:pPr>
+        <w:ind w:firstLine="720"/>
+      </w:pPr>
+      <w:r>
+        <w:t>- Exploitability: How much work is it to launch the attack?</w:t>
+      </w:r>
+    </w:p>
+    <w:p>
+      <w:pPr>
+        <w:ind w:firstLine="720"/>
+      </w:pPr>
+      <w:r>
+        <w:t>- Affected Users: How many people will be impacted?</w:t>
+      </w:r>
+    </w:p>
+    <w:p>
+      <w:pPr>
+        <w:ind w:firstLine="720"/>
+      </w:pPr>
+      <w:r>
+        <w:t>- Discoverability: How easy is it to discover the threat?</w:t>
+      </w:r>
+    </w:p>
+    <w:p/>
+    <w:p>
+      <w:r>
         <w:t>6. A threat has the following components of the overall DREAD score:</w:t>
       </w:r>
     </w:p>
@@ -447,7 +637,97 @@
     </w:p>
     <w:p>
       <w:r>
-        <w:t>Calculate the overall DREAD score. Describe the characteristics of each component (i.e. is it high, low, etc.). Is this threat a high, medium or low threat? (note: consider the overall scale of DREAD) (15 points)</w:t>
+        <w:t>Calculate the overall DREAD score. Describe the characteristics of each component (</w:t>
+      </w:r>
+      <w:proofErr w:type="gramStart"/>
+      <w:r>
+        <w:t>i.e.</w:t>
+      </w:r>
+      <w:proofErr w:type="gramEnd"/>
+      <w:r>
+        <w:t xml:space="preserve"> is it high, low, etc.). Is this threat a high, </w:t>
+      </w:r>
+      <w:proofErr w:type="gramStart"/>
+      <w:r>
+        <w:t>medium</w:t>
+      </w:r>
+      <w:proofErr w:type="gramEnd"/>
+      <w:r>
+        <w:t xml:space="preserve"> or low threat? (</w:t>
+      </w:r>
+      <w:proofErr w:type="gramStart"/>
+      <w:r>
+        <w:t>note</w:t>
+      </w:r>
+      <w:proofErr w:type="gramEnd"/>
+      <w:r>
+        <w:t>: consider the overall scale of DREAD) (15 points)</w:t>
+      </w:r>
+    </w:p>
+    <w:p>
+      <w:r>
+        <w:t xml:space="preserve">A. The overall DREAD score is 3 + 3 + 2 + 3 + 1 = 12. Thus, the overall DREAD score is a high-risk rating and has a </w:t>
+      </w:r>
+      <w:r>
+        <w:t>high-level</w:t>
+      </w:r>
+      <w:r>
+        <w:t xml:space="preserve"> threat. The following defines the characteristics of individual component:</w:t>
+      </w:r>
+    </w:p>
+    <w:p>
+      <w:pPr>
+        <w:ind w:firstLine="720"/>
+      </w:pPr>
+      <w:r>
+        <w:t>a. Discoverability – 3</w:t>
+      </w:r>
+      <w:r>
+        <w:t xml:space="preserve"> - High</w:t>
+      </w:r>
+    </w:p>
+    <w:p>
+      <w:pPr>
+        <w:ind w:left="720"/>
+      </w:pPr>
+      <w:r>
+        <w:t>b. Reproducibility – 3</w:t>
+      </w:r>
+      <w:r>
+        <w:t xml:space="preserve"> - High</w:t>
+      </w:r>
+    </w:p>
+    <w:p>
+      <w:pPr>
+        <w:ind w:left="720"/>
+      </w:pPr>
+      <w:r>
+        <w:t>c. Damage Potential – 2</w:t>
+      </w:r>
+      <w:r>
+        <w:t xml:space="preserve"> - Medium</w:t>
+      </w:r>
+    </w:p>
+    <w:p>
+      <w:pPr>
+        <w:ind w:left="720"/>
+      </w:pPr>
+      <w:r>
+        <w:t>d. Exploitability – 3</w:t>
+      </w:r>
+      <w:r>
+        <w:t xml:space="preserve"> - High</w:t>
+      </w:r>
+    </w:p>
+    <w:p>
+      <w:pPr>
+        <w:ind w:firstLine="720"/>
+      </w:pPr>
+      <w:r>
+        <w:t>e. Affected Users – 1</w:t>
+      </w:r>
+      <w:r>
+        <w:t xml:space="preserve"> – Low</w:t>
       </w:r>
     </w:p>
     <w:sectPr>

</xml_diff>